<commit_message>
feat: naive driving agent
</commit_message>
<xml_diff>
--- a/smartcab/report.docx
+++ b/smartcab/report.docx
@@ -1107,6 +1107,158 @@
           <w:szCs w:val="20"/>
         </w:rPr>
       </w:pPr>
+      <w:r>
+        <w:rPr>
+          <w:rFonts w:ascii="Helvetica" w:hAnsi="Helvetica" w:cs="Helvetica"/>
+          <w:bCs/>
+          <w:i/>
+          <w:iCs/>
+          <w:color w:val="4472C4" w:themeColor="accent5"/>
+          <w:sz w:val="20"/>
+          <w:szCs w:val="20"/>
+        </w:rPr>
+        <w:t xml:space="preserve">I choose to model the </w:t>
+      </w:r>
+      <w:r>
+        <w:rPr>
+          <w:rFonts w:ascii="Helvetica" w:hAnsi="Helvetica" w:cs="Helvetica"/>
+          <w:bCs/>
+          <w:i/>
+          <w:iCs/>
+          <w:color w:val="4472C4" w:themeColor="accent5"/>
+          <w:sz w:val="20"/>
+          <w:szCs w:val="20"/>
+        </w:rPr>
+        <w:t>two state variables</w:t>
+      </w:r>
+      <w:r>
+        <w:rPr>
+          <w:rFonts w:ascii="Helvetica" w:hAnsi="Helvetica" w:cs="Helvetica"/>
+          <w:bCs/>
+          <w:i/>
+          <w:iCs/>
+          <w:color w:val="4472C4" w:themeColor="accent5"/>
+          <w:sz w:val="20"/>
+          <w:szCs w:val="20"/>
+        </w:rPr>
+        <w:t>-</w:t>
+      </w:r>
+      <w:r>
+        <w:rPr>
+          <w:rFonts w:ascii="Helvetica" w:hAnsi="Helvetica" w:cs="Helvetica"/>
+          <w:bCs/>
+          <w:i/>
+          <w:iCs/>
+          <w:color w:val="4472C4" w:themeColor="accent5"/>
+          <w:sz w:val="20"/>
+          <w:szCs w:val="20"/>
+        </w:rPr>
+        <w:t xml:space="preserve"> next_waypoint and traffic light</w:t>
+      </w:r>
+      <w:r>
+        <w:rPr>
+          <w:rFonts w:ascii="Helvetica" w:hAnsi="Helvetica" w:cs="Helvetica"/>
+          <w:bCs/>
+          <w:i/>
+          <w:iCs/>
+          <w:color w:val="4472C4" w:themeColor="accent5"/>
+          <w:sz w:val="20"/>
+          <w:szCs w:val="20"/>
+        </w:rPr>
+        <w:t xml:space="preserve"> – because combining the two variables will be very useful in performance</w:t>
+      </w:r>
+      <w:r>
+        <w:rPr>
+          <w:rFonts w:ascii="Helvetica" w:hAnsi="Helvetica" w:cs="Helvetica"/>
+          <w:bCs/>
+          <w:i/>
+          <w:iCs/>
+          <w:color w:val="4472C4" w:themeColor="accent5"/>
+          <w:sz w:val="20"/>
+          <w:szCs w:val="20"/>
+        </w:rPr>
+        <w:t xml:space="preserve"> and help in training the cab to perform legal moves</w:t>
+      </w:r>
+      <w:r>
+        <w:rPr>
+          <w:rFonts w:ascii="Helvetica" w:hAnsi="Helvetica" w:cs="Helvetica"/>
+          <w:bCs/>
+          <w:i/>
+          <w:iCs/>
+          <w:color w:val="4472C4" w:themeColor="accent5"/>
+          <w:sz w:val="20"/>
+          <w:szCs w:val="20"/>
+        </w:rPr>
+        <w:t>.</w:t>
+      </w:r>
+      <w:r>
+        <w:rPr>
+          <w:rFonts w:ascii="Helvetica" w:hAnsi="Helvetica" w:cs="Helvetica"/>
+          <w:bCs/>
+          <w:i/>
+          <w:iCs/>
+          <w:color w:val="4472C4" w:themeColor="accent5"/>
+          <w:sz w:val="20"/>
+          <w:szCs w:val="20"/>
+        </w:rPr>
+        <w:t xml:space="preserve"> </w:t>
+      </w:r>
+    </w:p>
+    <w:p>
+      <w:pPr>
+        <w:widowControl w:val="0"/>
+        <w:autoSpaceDE w:val="0"/>
+        <w:autoSpaceDN w:val="0"/>
+        <w:adjustRightInd w:val="0"/>
+        <w:jc w:val="both"/>
+        <w:rPr>
+          <w:rFonts w:ascii="Helvetica" w:hAnsi="Helvetica" w:cs="Helvetica"/>
+          <w:bCs/>
+          <w:i/>
+          <w:iCs/>
+          <w:color w:val="4472C4" w:themeColor="accent5"/>
+          <w:sz w:val="20"/>
+          <w:szCs w:val="20"/>
+        </w:rPr>
+      </w:pPr>
+      <w:bookmarkStart w:id="0" w:name="_GoBack"/>
+      <w:bookmarkEnd w:id="0"/>
+      <w:r>
+        <w:rPr>
+          <w:rFonts w:ascii="Helvetica" w:hAnsi="Helvetica" w:cs="Helvetica"/>
+          <w:bCs/>
+          <w:i/>
+          <w:iCs/>
+          <w:color w:val="4472C4" w:themeColor="accent5"/>
+          <w:sz w:val="20"/>
+          <w:szCs w:val="20"/>
+        </w:rPr>
+        <w:t xml:space="preserve"> </w:t>
+      </w:r>
+      <w:r>
+        <w:rPr>
+          <w:rFonts w:ascii="Helvetica" w:hAnsi="Helvetica" w:cs="Helvetica"/>
+          <w:bCs/>
+          <w:i/>
+          <w:iCs/>
+          <w:color w:val="4472C4" w:themeColor="accent5"/>
+          <w:sz w:val="20"/>
+          <w:szCs w:val="20"/>
+        </w:rPr>
+        <w:t xml:space="preserve">  </w:t>
+      </w:r>
+      <w:r>
+        <w:rPr>
+          <w:rFonts w:ascii="Helvetica" w:hAnsi="Helvetica" w:cs="Helvetica"/>
+          <w:bCs/>
+          <w:i/>
+          <w:iCs/>
+          <w:color w:val="4472C4" w:themeColor="accent5"/>
+          <w:sz w:val="20"/>
+          <w:szCs w:val="20"/>
+        </w:rPr>
+        <w:t xml:space="preserve"> </w:t>
+      </w:r>
     </w:p>
     <w:p>
       <w:pPr>
@@ -1669,22 +1821,23 @@
         <w:jc w:val="both"/>
         <w:rPr>
           <w:rFonts w:ascii="Helvetica" w:hAnsi="Helvetica" w:cs="Helvetica"/>
-          <w:color w:val="3E3E3E"/>
-          <w:sz w:val="20"/>
-          <w:szCs w:val="20"/>
-        </w:rPr>
-      </w:pPr>
-      <w:bookmarkStart w:id="0" w:name="_GoBack"/>
-      <w:bookmarkEnd w:id="0"/>
-      <w:r>
-        <w:rPr>
-          <w:rFonts w:ascii="Helvetica" w:hAnsi="Helvetica" w:cs="Helvetica"/>
-          <w:i/>
-          <w:iCs/>
-          <w:color w:val="4472C4" w:themeColor="accent5"/>
-          <w:sz w:val="20"/>
-          <w:szCs w:val="20"/>
-        </w:rPr>
+          <w:i/>
+          <w:iCs/>
+          <w:color w:val="4472C4" w:themeColor="accent5"/>
+          <w:sz w:val="20"/>
+          <w:szCs w:val="20"/>
+        </w:rPr>
+      </w:pPr>
+      <w:r>
+        <w:rPr>
+          <w:rFonts w:ascii="Helvetica" w:hAnsi="Helvetica" w:cs="Helvetica"/>
+          <w:i/>
+          <w:iCs/>
+          <w:color w:val="4472C4" w:themeColor="accent5"/>
+          <w:sz w:val="20"/>
+          <w:szCs w:val="20"/>
+        </w:rPr>
+        <w:lastRenderedPageBreak/>
         <w:t>Af</w:t>
       </w:r>
       <w:r>
@@ -1751,20 +1904,24 @@
           <w:sz w:val="20"/>
           <w:szCs w:val="20"/>
         </w:rPr>
-        <w:t xml:space="preserve">It is because the agent takes the learned Q-values into account </w:t>
-      </w:r>
-      <w:r>
-        <w:rPr>
-          <w:rFonts w:ascii="Helvetica" w:hAnsi="Helvetica" w:cs="Helvetica"/>
-          <w:i/>
-          <w:iCs/>
-          <w:color w:val="4472C4" w:themeColor="accent5"/>
-          <w:sz w:val="20"/>
-          <w:szCs w:val="20"/>
-        </w:rPr>
-        <w:lastRenderedPageBreak/>
-        <w:t xml:space="preserve">during its exploration. </w:t>
-      </w:r>
+        <w:t xml:space="preserve">It is because the agent takes the learned Q-values into account during its exploration. </w:t>
+      </w:r>
+    </w:p>
+    <w:p>
+      <w:pPr>
+        <w:widowControl w:val="0"/>
+        <w:autoSpaceDE w:val="0"/>
+        <w:autoSpaceDN w:val="0"/>
+        <w:adjustRightInd w:val="0"/>
+        <w:ind w:firstLine="720"/>
+        <w:jc w:val="both"/>
+        <w:rPr>
+          <w:rFonts w:ascii="Helvetica" w:hAnsi="Helvetica" w:cs="Helvetica"/>
+          <w:color w:val="3E3E3E"/>
+          <w:sz w:val="20"/>
+          <w:szCs w:val="20"/>
+        </w:rPr>
+      </w:pPr>
     </w:p>
     <w:p>
       <w:pPr>
@@ -2210,6 +2367,23 @@
           <w:szCs w:val="20"/>
         </w:rPr>
       </w:pPr>
+    </w:p>
+    <w:p>
+      <w:pPr>
+        <w:widowControl w:val="0"/>
+        <w:autoSpaceDE w:val="0"/>
+        <w:autoSpaceDN w:val="0"/>
+        <w:adjustRightInd w:val="0"/>
+        <w:jc w:val="both"/>
+        <w:rPr>
+          <w:rFonts w:ascii="Helvetica" w:hAnsi="Helvetica" w:cs="Helvetica"/>
+          <w:i/>
+          <w:iCs/>
+          <w:color w:val="3E3E3E"/>
+          <w:sz w:val="20"/>
+          <w:szCs w:val="20"/>
+        </w:rPr>
+      </w:pPr>
       <w:r>
         <w:rPr>
           <w:rFonts w:ascii="Helvetica" w:hAnsi="Helvetica" w:cs="Helvetica"/>
@@ -2242,6 +2416,32 @@
           <w:szCs w:val="20"/>
         </w:rPr>
         <w:t>Report the different values for the parameters tuned in your basic implementation of Q-Learning. For which set of parameters does the agent perform best? How well does the final driving agent perform?</w:t>
+      </w:r>
+    </w:p>
+    <w:p>
+      <w:pPr>
+        <w:widowControl w:val="0"/>
+        <w:autoSpaceDE w:val="0"/>
+        <w:autoSpaceDN w:val="0"/>
+        <w:adjustRightInd w:val="0"/>
+        <w:jc w:val="both"/>
+        <w:rPr>
+          <w:rFonts w:ascii="Helvetica" w:hAnsi="Helvetica" w:cs="Helvetica"/>
+          <w:color w:val="3E3E3E"/>
+          <w:sz w:val="20"/>
+          <w:szCs w:val="20"/>
+        </w:rPr>
+      </w:pPr>
+      <w:r>
+        <w:rPr>
+          <w:rFonts w:ascii="Helvetica" w:hAnsi="Helvetica" w:cs="Helvetica"/>
+          <w:i/>
+          <w:iCs/>
+          <w:color w:val="4472C4" w:themeColor="accent5"/>
+          <w:sz w:val="20"/>
+          <w:szCs w:val="20"/>
+        </w:rPr>
+        <w:t>ti</w:t>
       </w:r>
     </w:p>
     <w:p>

</xml_diff>